<commit_message>
Added more Python and XML notes
</commit_message>
<xml_diff>
--- a/XML Essential Training/XML Notes.docx
+++ b/XML Essential Training/XML Notes.docx
@@ -402,18 +402,1270 @@
           <w:sz w:val="24"/>
           <w:szCs w:val="24"/>
         </w:rPr>
-        <w:t>Any text editor. Development tools:</w:t>
-      </w:r>
+        <w:t>Any text editor. Development tools: Aptana Studio 3</w:t>
+      </w:r>
+    </w:p>
+    <w:p>
+      <w:pPr>
+        <w:rPr>
+          <w:rFonts w:ascii="Times New Roman" w:hAnsi="Times New Roman" w:cs="Times New Roman"/>
+          <w:sz w:val="24"/>
+          <w:szCs w:val="24"/>
+        </w:rPr>
+      </w:pPr>
+    </w:p>
+    <w:p>
+      <w:pPr>
+        <w:rPr>
+          <w:rFonts w:ascii="Times New Roman" w:hAnsi="Times New Roman" w:cs="Times New Roman"/>
+          <w:b/>
+          <w:sz w:val="24"/>
+          <w:szCs w:val="24"/>
+        </w:rPr>
+      </w:pPr>
+      <w:r>
+        <w:rPr>
+          <w:rFonts w:ascii="Times New Roman" w:hAnsi="Times New Roman" w:cs="Times New Roman"/>
+          <w:b/>
+          <w:sz w:val="24"/>
+          <w:szCs w:val="24"/>
+        </w:rPr>
+        <w:t>How Developers Use XML</w:t>
+      </w:r>
+    </w:p>
+    <w:p>
+      <w:pPr>
+        <w:pStyle w:val="ListParagraph"/>
+        <w:numPr>
+          <w:ilvl w:val="0"/>
+          <w:numId w:val="2"/>
+        </w:numPr>
+        <w:rPr>
+          <w:rFonts w:ascii="Times New Roman" w:hAnsi="Times New Roman" w:cs="Times New Roman"/>
+          <w:sz w:val="24"/>
+          <w:szCs w:val="24"/>
+        </w:rPr>
+      </w:pPr>
+      <w:r>
+        <w:rPr>
+          <w:rFonts w:ascii="Times New Roman" w:hAnsi="Times New Roman" w:cs="Times New Roman"/>
+          <w:sz w:val="24"/>
+          <w:szCs w:val="24"/>
+        </w:rPr>
+        <w:t>Describing information with XML</w:t>
+      </w:r>
+    </w:p>
+    <w:p>
+      <w:pPr>
+        <w:pStyle w:val="ListParagraph"/>
+        <w:numPr>
+          <w:ilvl w:val="1"/>
+          <w:numId w:val="2"/>
+        </w:numPr>
+        <w:rPr>
+          <w:rFonts w:ascii="Times New Roman" w:hAnsi="Times New Roman" w:cs="Times New Roman"/>
+          <w:sz w:val="24"/>
+          <w:szCs w:val="24"/>
+        </w:rPr>
+      </w:pPr>
+      <w:r>
+        <w:rPr>
+          <w:rFonts w:ascii="Times New Roman" w:hAnsi="Times New Roman" w:cs="Times New Roman"/>
+          <w:sz w:val="24"/>
+          <w:szCs w:val="24"/>
+        </w:rPr>
+        <w:t>“Labels”</w:t>
+      </w:r>
+      <w:r>
+        <w:rPr>
+          <w:rFonts w:ascii="Times New Roman" w:hAnsi="Times New Roman" w:cs="Times New Roman"/>
+          <w:sz w:val="24"/>
+          <w:szCs w:val="24"/>
+        </w:rPr>
+        <w:t xml:space="preserve"> in the form of tags</w:t>
+      </w:r>
+      <w:r>
+        <w:rPr>
+          <w:rFonts w:ascii="Times New Roman" w:hAnsi="Times New Roman" w:cs="Times New Roman"/>
+          <w:sz w:val="24"/>
+          <w:szCs w:val="24"/>
+        </w:rPr>
+        <w:t xml:space="preserve"> are used to describe the information.</w:t>
+      </w:r>
+    </w:p>
+    <w:p>
+      <w:pPr>
+        <w:pStyle w:val="ListParagraph"/>
+        <w:numPr>
+          <w:ilvl w:val="1"/>
+          <w:numId w:val="2"/>
+        </w:numPr>
+        <w:rPr>
+          <w:rFonts w:ascii="Times New Roman" w:hAnsi="Times New Roman" w:cs="Times New Roman"/>
+          <w:sz w:val="24"/>
+          <w:szCs w:val="24"/>
+        </w:rPr>
+      </w:pPr>
+      <w:r>
+        <w:rPr>
+          <w:rFonts w:ascii="Times New Roman" w:hAnsi="Times New Roman" w:cs="Times New Roman"/>
+          <w:sz w:val="24"/>
+          <w:szCs w:val="24"/>
+        </w:rPr>
+        <w:t>You create your own labels. (X in XML means extensible, so it’s designed to do this)</w:t>
+      </w:r>
+    </w:p>
+    <w:p>
+      <w:pPr>
+        <w:pStyle w:val="ListParagraph"/>
+        <w:numPr>
+          <w:ilvl w:val="1"/>
+          <w:numId w:val="2"/>
+        </w:numPr>
+        <w:rPr>
+          <w:rFonts w:ascii="Times New Roman" w:hAnsi="Times New Roman" w:cs="Times New Roman"/>
+          <w:sz w:val="24"/>
+          <w:szCs w:val="24"/>
+        </w:rPr>
+      </w:pPr>
+      <w:r>
+        <w:rPr>
+          <w:rFonts w:ascii="Times New Roman" w:hAnsi="Times New Roman" w:cs="Times New Roman"/>
+          <w:sz w:val="24"/>
+          <w:szCs w:val="24"/>
+        </w:rPr>
+        <w:t xml:space="preserve">Any XML-aware program </w:t>
+      </w:r>
+      <w:r>
+        <w:rPr>
+          <w:rFonts w:ascii="Times New Roman" w:hAnsi="Times New Roman" w:cs="Times New Roman"/>
+          <w:sz w:val="24"/>
+          <w:szCs w:val="24"/>
+        </w:rPr>
+        <w:t>can extract data from some XML, even if it doesn’t actually know what the data is.</w:t>
+      </w:r>
+    </w:p>
+    <w:p>
+      <w:pPr>
+        <w:pStyle w:val="ListParagraph"/>
+        <w:numPr>
+          <w:ilvl w:val="0"/>
+          <w:numId w:val="2"/>
+        </w:numPr>
+        <w:rPr>
+          <w:rFonts w:ascii="Times New Roman" w:hAnsi="Times New Roman" w:cs="Times New Roman"/>
+          <w:sz w:val="24"/>
+          <w:szCs w:val="24"/>
+        </w:rPr>
+      </w:pPr>
+      <w:r>
+        <w:rPr>
+          <w:rFonts w:ascii="Times New Roman" w:hAnsi="Times New Roman" w:cs="Times New Roman"/>
+          <w:sz w:val="24"/>
+          <w:szCs w:val="24"/>
+        </w:rPr>
+        <w:t>Advantages and drawbacks of XML</w:t>
+      </w:r>
+    </w:p>
+    <w:p>
+      <w:pPr>
+        <w:pStyle w:val="ListParagraph"/>
+        <w:numPr>
+          <w:ilvl w:val="1"/>
+          <w:numId w:val="2"/>
+        </w:numPr>
+        <w:rPr>
+          <w:rFonts w:ascii="Times New Roman" w:hAnsi="Times New Roman" w:cs="Times New Roman"/>
+          <w:sz w:val="24"/>
+          <w:szCs w:val="24"/>
+        </w:rPr>
+      </w:pPr>
+      <w:r>
+        <w:rPr>
+          <w:rFonts w:ascii="Times New Roman" w:hAnsi="Times New Roman" w:cs="Times New Roman"/>
+          <w:sz w:val="24"/>
+          <w:szCs w:val="24"/>
+        </w:rPr>
+        <w:t>Advantages: XML keeps content separate from presentation</w:t>
+      </w:r>
+      <w:r>
+        <w:rPr>
+          <w:rFonts w:ascii="Times New Roman" w:hAnsi="Times New Roman" w:cs="Times New Roman"/>
+          <w:sz w:val="24"/>
+          <w:szCs w:val="24"/>
+        </w:rPr>
+        <w:t xml:space="preserve">. It is an open format that can be read by many applications. </w:t>
+      </w:r>
+      <w:r>
+        <w:rPr>
+          <w:rFonts w:ascii="Times New Roman" w:hAnsi="Times New Roman" w:cs="Times New Roman"/>
+          <w:sz w:val="24"/>
+          <w:szCs w:val="24"/>
+        </w:rPr>
+        <w:t>Can be used on both the client and server.</w:t>
+      </w:r>
+      <w:r>
+        <w:rPr>
+          <w:rFonts w:ascii="Times New Roman" w:hAnsi="Times New Roman" w:cs="Times New Roman"/>
+          <w:sz w:val="24"/>
+          <w:szCs w:val="24"/>
+        </w:rPr>
+        <w:t xml:space="preserve"> Has widespread support in multiple languages and runtimes.</w:t>
+      </w:r>
+      <w:r>
+        <w:rPr>
+          <w:rFonts w:ascii="Times New Roman" w:hAnsi="Times New Roman" w:cs="Times New Roman"/>
+          <w:sz w:val="24"/>
+          <w:szCs w:val="24"/>
+        </w:rPr>
+        <w:t xml:space="preserve"> Makes it possible for disparate systems to exchange data</w:t>
+      </w:r>
+      <w:r>
+        <w:rPr>
+          <w:rFonts w:ascii="Times New Roman" w:hAnsi="Times New Roman" w:cs="Times New Roman"/>
+          <w:sz w:val="24"/>
+          <w:szCs w:val="24"/>
+        </w:rPr>
+        <w:t>.</w:t>
+      </w:r>
+    </w:p>
+    <w:p>
+      <w:pPr>
+        <w:pStyle w:val="ListParagraph"/>
+        <w:numPr>
+          <w:ilvl w:val="1"/>
+          <w:numId w:val="2"/>
+        </w:numPr>
+        <w:rPr>
+          <w:rFonts w:ascii="Times New Roman" w:hAnsi="Times New Roman" w:cs="Times New Roman"/>
+          <w:sz w:val="24"/>
+          <w:szCs w:val="24"/>
+        </w:rPr>
+      </w:pPr>
+      <w:r>
+        <w:rPr>
+          <w:rFonts w:ascii="Times New Roman" w:hAnsi="Times New Roman" w:cs="Times New Roman"/>
+          <w:sz w:val="24"/>
+          <w:szCs w:val="24"/>
+        </w:rPr>
+        <w:t>Drawbacks: not sui</w:t>
+      </w:r>
+      <w:r>
+        <w:rPr>
+          <w:rFonts w:ascii="Times New Roman" w:hAnsi="Times New Roman" w:cs="Times New Roman"/>
+          <w:sz w:val="24"/>
+          <w:szCs w:val="24"/>
+        </w:rPr>
+        <w:t xml:space="preserve">table for very large data sets (use databases for very large sets). </w:t>
+      </w:r>
+      <w:r>
+        <w:rPr>
+          <w:rFonts w:ascii="Times New Roman" w:hAnsi="Times New Roman" w:cs="Times New Roman"/>
+          <w:sz w:val="24"/>
+          <w:szCs w:val="24"/>
+        </w:rPr>
+        <w:t xml:space="preserve">Some formats, like JSON, may be better in some cases. </w:t>
+      </w:r>
+      <w:r>
+        <w:rPr>
+          <w:rFonts w:ascii="Times New Roman" w:hAnsi="Times New Roman" w:cs="Times New Roman"/>
+          <w:sz w:val="24"/>
+          <w:szCs w:val="24"/>
+        </w:rPr>
+        <w:t xml:space="preserve">Some data types, </w:t>
+      </w:r>
+      <w:r>
+        <w:rPr>
+          <w:rFonts w:ascii="Times New Roman" w:hAnsi="Times New Roman" w:cs="Times New Roman"/>
+          <w:sz w:val="24"/>
+          <w:szCs w:val="24"/>
+        </w:rPr>
+        <w:lastRenderedPageBreak/>
+        <w:t xml:space="preserve">like images, aren’t represented well (these must be encoded, which can get unwieldy). </w:t>
+      </w:r>
+      <w:r>
+        <w:rPr>
+          <w:rFonts w:ascii="Times New Roman" w:hAnsi="Times New Roman" w:cs="Times New Roman"/>
+          <w:sz w:val="24"/>
+          <w:szCs w:val="24"/>
+        </w:rPr>
+        <w:t>XML can quickly get hard to read when complex.</w:t>
+      </w:r>
+    </w:p>
+    <w:p>
+      <w:pPr>
+        <w:pStyle w:val="ListParagraph"/>
+        <w:numPr>
+          <w:ilvl w:val="0"/>
+          <w:numId w:val="2"/>
+        </w:numPr>
+        <w:rPr>
+          <w:rFonts w:ascii="Times New Roman" w:hAnsi="Times New Roman" w:cs="Times New Roman"/>
+          <w:sz w:val="24"/>
+          <w:szCs w:val="24"/>
+        </w:rPr>
+      </w:pPr>
+      <w:r>
+        <w:rPr>
+          <w:rFonts w:ascii="Times New Roman" w:hAnsi="Times New Roman" w:cs="Times New Roman"/>
+          <w:sz w:val="24"/>
+          <w:szCs w:val="24"/>
+        </w:rPr>
+        <w:t>Real-world examples of XML</w:t>
+      </w:r>
+    </w:p>
+    <w:p>
+      <w:pPr>
+        <w:pStyle w:val="ListParagraph"/>
+        <w:numPr>
+          <w:ilvl w:val="1"/>
+          <w:numId w:val="2"/>
+        </w:numPr>
+        <w:rPr>
+          <w:rFonts w:ascii="Times New Roman" w:hAnsi="Times New Roman" w:cs="Times New Roman"/>
+          <w:sz w:val="24"/>
+          <w:szCs w:val="24"/>
+        </w:rPr>
+      </w:pPr>
+      <w:r>
+        <w:rPr>
+          <w:rFonts w:ascii="Times New Roman" w:hAnsi="Times New Roman" w:cs="Times New Roman"/>
+          <w:sz w:val="24"/>
+          <w:szCs w:val="24"/>
+        </w:rPr>
+        <w:t>RSS is a data format of one of the ways blogs are published. RSS feeds are XML documents that list various items.</w:t>
+      </w:r>
+    </w:p>
+    <w:p>
+      <w:pPr>
+        <w:pStyle w:val="ListParagraph"/>
+        <w:numPr>
+          <w:ilvl w:val="1"/>
+          <w:numId w:val="2"/>
+        </w:numPr>
+        <w:rPr>
+          <w:rFonts w:ascii="Times New Roman" w:hAnsi="Times New Roman" w:cs="Times New Roman"/>
+          <w:sz w:val="24"/>
+          <w:szCs w:val="24"/>
+        </w:rPr>
+      </w:pPr>
+      <w:r>
+        <w:rPr>
+          <w:rFonts w:ascii="Times New Roman" w:hAnsi="Times New Roman" w:cs="Times New Roman"/>
+          <w:sz w:val="24"/>
+          <w:szCs w:val="24"/>
+        </w:rPr>
+        <w:t>View page source in order to see the XML of a page.</w:t>
+      </w:r>
+    </w:p>
+    <w:p>
+      <w:pPr>
+        <w:pStyle w:val="ListParagraph"/>
+        <w:numPr>
+          <w:ilvl w:val="1"/>
+          <w:numId w:val="2"/>
+        </w:numPr>
+        <w:rPr>
+          <w:rFonts w:ascii="Times New Roman" w:hAnsi="Times New Roman" w:cs="Times New Roman"/>
+          <w:sz w:val="24"/>
+          <w:szCs w:val="24"/>
+        </w:rPr>
+      </w:pPr>
+      <w:r>
+        <w:rPr>
+          <w:rFonts w:ascii="Times New Roman" w:hAnsi="Times New Roman" w:cs="Times New Roman"/>
+          <w:sz w:val="24"/>
+          <w:szCs w:val="24"/>
+        </w:rPr>
+        <w:t>CNN and NY Times use RSS.</w:t>
+      </w:r>
+    </w:p>
+    <w:p>
+      <w:pPr>
+        <w:pStyle w:val="ListParagraph"/>
+        <w:numPr>
+          <w:ilvl w:val="1"/>
+          <w:numId w:val="2"/>
+        </w:numPr>
+        <w:rPr>
+          <w:rFonts w:ascii="Times New Roman" w:hAnsi="Times New Roman" w:cs="Times New Roman"/>
+          <w:sz w:val="24"/>
+          <w:szCs w:val="24"/>
+        </w:rPr>
+      </w:pPr>
+      <w:r>
+        <w:rPr>
+          <w:rFonts w:ascii="Times New Roman" w:hAnsi="Times New Roman" w:cs="Times New Roman"/>
+          <w:sz w:val="24"/>
+          <w:szCs w:val="24"/>
+        </w:rPr>
+        <w:t>Used on weather.gov. Doesn’t use RSS, but rather a different dialect of XML.</w:t>
+      </w:r>
+    </w:p>
+    <w:p>
+      <w:pPr>
+        <w:pStyle w:val="ListParagraph"/>
+        <w:numPr>
+          <w:ilvl w:val="1"/>
+          <w:numId w:val="2"/>
+        </w:numPr>
+        <w:rPr>
+          <w:rFonts w:ascii="Times New Roman" w:hAnsi="Times New Roman" w:cs="Times New Roman"/>
+          <w:sz w:val="24"/>
+          <w:szCs w:val="24"/>
+        </w:rPr>
+      </w:pPr>
+      <w:r>
+        <w:rPr>
+          <w:rFonts w:ascii="Times New Roman" w:hAnsi="Times New Roman" w:cs="Times New Roman"/>
+          <w:sz w:val="24"/>
+          <w:szCs w:val="24"/>
+        </w:rPr>
+        <w:t>Microsoft Office supports saving files as XML documents.</w:t>
+      </w:r>
+    </w:p>
+    <w:p>
+      <w:pPr>
+        <w:rPr>
+          <w:rFonts w:ascii="Times New Roman" w:hAnsi="Times New Roman" w:cs="Times New Roman"/>
+          <w:sz w:val="24"/>
+          <w:szCs w:val="24"/>
+        </w:rPr>
+      </w:pPr>
+    </w:p>
+    <w:p>
+      <w:pPr>
+        <w:rPr>
+          <w:rFonts w:ascii="Times New Roman" w:hAnsi="Times New Roman" w:cs="Times New Roman"/>
+          <w:b/>
+          <w:sz w:val="24"/>
+          <w:szCs w:val="24"/>
+        </w:rPr>
+      </w:pPr>
+      <w:r>
+        <w:rPr>
+          <w:rFonts w:ascii="Times New Roman" w:hAnsi="Times New Roman" w:cs="Times New Roman"/>
+          <w:b/>
+          <w:sz w:val="24"/>
+          <w:szCs w:val="24"/>
+        </w:rPr>
+        <w:t>Basic Rules of XML</w:t>
+      </w:r>
+    </w:p>
+    <w:p>
+      <w:pPr>
+        <w:rPr>
+          <w:rFonts w:ascii="Times New Roman" w:hAnsi="Times New Roman" w:cs="Times New Roman"/>
+          <w:sz w:val="24"/>
+          <w:szCs w:val="24"/>
+        </w:rPr>
+      </w:pPr>
+    </w:p>
+    <w:p>
+      <w:pPr>
+        <w:rPr>
+          <w:rFonts w:ascii="Times New Roman" w:hAnsi="Times New Roman" w:cs="Times New Roman"/>
+          <w:sz w:val="24"/>
+          <w:szCs w:val="24"/>
+        </w:rPr>
+      </w:pPr>
+      <w:r>
+        <w:rPr>
+          <w:rFonts w:ascii="Times New Roman" w:hAnsi="Times New Roman" w:cs="Times New Roman"/>
+          <w:sz w:val="24"/>
+          <w:szCs w:val="24"/>
+        </w:rPr>
+        <w:t>Types of XML Content</w:t>
+      </w:r>
+    </w:p>
+    <w:p>
+      <w:pPr>
+        <w:pStyle w:val="ListParagraph"/>
+        <w:numPr>
+          <w:ilvl w:val="0"/>
+          <w:numId w:val="3"/>
+        </w:numPr>
+        <w:rPr>
+          <w:rFonts w:ascii="Times New Roman" w:hAnsi="Times New Roman" w:cs="Times New Roman"/>
+          <w:sz w:val="24"/>
+          <w:szCs w:val="24"/>
+        </w:rPr>
+      </w:pPr>
+      <w:r>
+        <w:rPr>
+          <w:rFonts w:ascii="Times New Roman" w:hAnsi="Times New Roman" w:cs="Times New Roman"/>
+          <w:sz w:val="24"/>
+          <w:szCs w:val="24"/>
+        </w:rPr>
+        <w:t>XML document declaration</w:t>
+      </w:r>
+    </w:p>
+    <w:p>
+      <w:pPr>
+        <w:pStyle w:val="ListParagraph"/>
+        <w:numPr>
+          <w:ilvl w:val="1"/>
+          <w:numId w:val="3"/>
+        </w:numPr>
+        <w:rPr>
+          <w:rFonts w:ascii="Times New Roman" w:hAnsi="Times New Roman" w:cs="Times New Roman"/>
+          <w:sz w:val="24"/>
+          <w:szCs w:val="24"/>
+        </w:rPr>
+      </w:pPr>
+      <w:r>
+        <w:rPr>
+          <w:rFonts w:ascii="Times New Roman" w:hAnsi="Times New Roman" w:cs="Times New Roman"/>
+          <w:sz w:val="24"/>
+          <w:szCs w:val="24"/>
+        </w:rPr>
+        <w:t>Example: &lt;?xml version=“1.0” encoding=“UTF-8” standalone=“yes”?&gt;</w:t>
+      </w:r>
+    </w:p>
+    <w:p>
+      <w:pPr>
+        <w:pStyle w:val="ListParagraph"/>
+        <w:numPr>
+          <w:ilvl w:val="1"/>
+          <w:numId w:val="3"/>
+        </w:numPr>
+        <w:rPr>
+          <w:rFonts w:ascii="Times New Roman" w:hAnsi="Times New Roman" w:cs="Times New Roman"/>
+          <w:sz w:val="24"/>
+          <w:szCs w:val="24"/>
+        </w:rPr>
+      </w:pPr>
+      <w:r>
+        <w:rPr>
+          <w:rFonts w:ascii="Times New Roman" w:hAnsi="Times New Roman" w:cs="Times New Roman"/>
+          <w:sz w:val="24"/>
+          <w:szCs w:val="24"/>
+        </w:rPr>
+        <w:t>standalone attribute is optional.</w:t>
+      </w:r>
+      <w:r>
+        <w:rPr>
+          <w:rFonts w:ascii="Times New Roman" w:hAnsi="Times New Roman" w:cs="Times New Roman"/>
+          <w:sz w:val="24"/>
+          <w:szCs w:val="24"/>
+        </w:rPr>
+        <w:t xml:space="preserve"> </w:t>
+      </w:r>
+      <w:r>
+        <w:rPr>
+          <w:rFonts w:ascii="Times New Roman" w:hAnsi="Times New Roman" w:cs="Times New Roman"/>
+          <w:sz w:val="24"/>
+          <w:szCs w:val="24"/>
+        </w:rPr>
+        <w:t>The declaration is optional, though W3C recommends it</w:t>
+      </w:r>
+      <w:r>
+        <w:rPr>
+          <w:rFonts w:ascii="Times New Roman" w:hAnsi="Times New Roman" w:cs="Times New Roman"/>
+          <w:sz w:val="24"/>
+          <w:szCs w:val="24"/>
+        </w:rPr>
+        <w:t>.</w:t>
+      </w:r>
+    </w:p>
+    <w:p>
+      <w:pPr>
+        <w:pStyle w:val="ListParagraph"/>
+        <w:numPr>
+          <w:ilvl w:val="1"/>
+          <w:numId w:val="3"/>
+        </w:numPr>
+        <w:rPr>
+          <w:rFonts w:ascii="Times New Roman" w:hAnsi="Times New Roman" w:cs="Times New Roman"/>
+          <w:sz w:val="24"/>
+          <w:szCs w:val="24"/>
+        </w:rPr>
+      </w:pPr>
+      <w:r>
+        <w:rPr>
+          <w:rFonts w:ascii="Times New Roman" w:hAnsi="Times New Roman" w:cs="Times New Roman"/>
+          <w:sz w:val="24"/>
+          <w:szCs w:val="24"/>
+        </w:rPr>
+        <w:t xml:space="preserve">This identifies the file as an XML document. Provides a place for the encoding and standalone attributes. Must be at very beginning – not even whitespace before it. </w:t>
+      </w:r>
+    </w:p>
+    <w:p>
+      <w:pPr>
+        <w:pStyle w:val="ListParagraph"/>
+        <w:numPr>
+          <w:ilvl w:val="1"/>
+          <w:numId w:val="3"/>
+        </w:numPr>
+        <w:rPr>
+          <w:rFonts w:ascii="Times New Roman" w:hAnsi="Times New Roman" w:cs="Times New Roman"/>
+          <w:sz w:val="24"/>
+          <w:szCs w:val="24"/>
+        </w:rPr>
+      </w:pPr>
+      <w:r>
+        <w:rPr>
+          <w:rFonts w:ascii="Times New Roman" w:hAnsi="Times New Roman" w:cs="Times New Roman"/>
+          <w:sz w:val="24"/>
+          <w:szCs w:val="24"/>
+        </w:rPr>
+        <w:t>Defaults to UTF-8 if you don’t include it.</w:t>
+      </w:r>
+    </w:p>
+    <w:p>
+      <w:pPr>
+        <w:pStyle w:val="ListParagraph"/>
+        <w:numPr>
+          <w:ilvl w:val="1"/>
+          <w:numId w:val="3"/>
+        </w:numPr>
+        <w:rPr>
+          <w:rFonts w:ascii="Times New Roman" w:hAnsi="Times New Roman" w:cs="Times New Roman"/>
+          <w:sz w:val="24"/>
+          <w:szCs w:val="24"/>
+        </w:rPr>
+      </w:pPr>
+      <w:r>
+        <w:rPr>
+          <w:rFonts w:ascii="Times New Roman" w:hAnsi="Times New Roman" w:cs="Times New Roman"/>
+          <w:sz w:val="24"/>
+          <w:szCs w:val="24"/>
+        </w:rPr>
+        <w:t>standalone attribute indicates whether the document is complete by itself.</w:t>
+      </w:r>
+    </w:p>
+    <w:p>
+      <w:pPr>
+        <w:pStyle w:val="ListParagraph"/>
+        <w:numPr>
+          <w:ilvl w:val="0"/>
+          <w:numId w:val="3"/>
+        </w:numPr>
+        <w:rPr>
+          <w:rFonts w:ascii="Times New Roman" w:hAnsi="Times New Roman" w:cs="Times New Roman"/>
+          <w:sz w:val="24"/>
+          <w:szCs w:val="24"/>
+        </w:rPr>
+      </w:pPr>
+      <w:r>
+        <w:rPr>
+          <w:rFonts w:ascii="Times New Roman" w:hAnsi="Times New Roman" w:cs="Times New Roman"/>
+          <w:sz w:val="24"/>
+          <w:szCs w:val="24"/>
+        </w:rPr>
+        <w:t>Elements and attributes</w:t>
+      </w:r>
+    </w:p>
+    <w:p>
+      <w:pPr>
+        <w:pStyle w:val="ListParagraph"/>
+        <w:numPr>
+          <w:ilvl w:val="1"/>
+          <w:numId w:val="3"/>
+        </w:numPr>
+        <w:rPr>
+          <w:rFonts w:ascii="Times New Roman" w:hAnsi="Times New Roman" w:cs="Times New Roman"/>
+          <w:sz w:val="24"/>
+          <w:szCs w:val="24"/>
+        </w:rPr>
+      </w:pPr>
+      <w:r>
+        <w:rPr>
+          <w:rFonts w:ascii="Times New Roman" w:hAnsi="Times New Roman" w:cs="Times New Roman"/>
+          <w:sz w:val="24"/>
+          <w:szCs w:val="24"/>
+        </w:rPr>
+        <w:t xml:space="preserve">Elements (tags): </w:t>
+      </w:r>
+      <w:r>
+        <w:rPr>
+          <w:rFonts w:ascii="Times New Roman" w:hAnsi="Times New Roman" w:cs="Times New Roman"/>
+          <w:sz w:val="24"/>
+          <w:szCs w:val="24"/>
+        </w:rPr>
+        <w:t>Must begin with underscore or letter. Can only contain letters, digits, periods, hyphens, and underscores. Can’t contain the word “xml”</w:t>
+      </w:r>
+      <w:r>
+        <w:rPr>
+          <w:rFonts w:ascii="Times New Roman" w:hAnsi="Times New Roman" w:cs="Times New Roman"/>
+          <w:sz w:val="24"/>
+          <w:szCs w:val="24"/>
+        </w:rPr>
+        <w:t xml:space="preserve"> inside it (with any case combination)</w:t>
+      </w:r>
+    </w:p>
+    <w:p>
+      <w:pPr>
+        <w:pStyle w:val="ListParagraph"/>
+        <w:numPr>
+          <w:ilvl w:val="1"/>
+          <w:numId w:val="3"/>
+        </w:numPr>
+        <w:rPr>
+          <w:rFonts w:ascii="Times New Roman" w:hAnsi="Times New Roman" w:cs="Times New Roman"/>
+          <w:sz w:val="24"/>
+          <w:szCs w:val="24"/>
+        </w:rPr>
+      </w:pPr>
+      <w:r>
+        <w:rPr>
+          <w:rFonts w:ascii="Times New Roman" w:hAnsi="Times New Roman" w:cs="Times New Roman"/>
+          <w:sz w:val="24"/>
+          <w:szCs w:val="24"/>
+        </w:rPr>
+        <w:t xml:space="preserve">Attributes are specified on opening element tags. Same naming rules as elements. </w:t>
+      </w:r>
+      <w:r>
+        <w:rPr>
+          <w:rFonts w:ascii="Times New Roman" w:hAnsi="Times New Roman" w:cs="Times New Roman"/>
+          <w:sz w:val="24"/>
+          <w:szCs w:val="24"/>
+        </w:rPr>
+        <w:t>Attributes appear only once on a particular element.</w:t>
+      </w:r>
+    </w:p>
+    <w:p>
+      <w:pPr>
+        <w:pStyle w:val="ListParagraph"/>
+        <w:numPr>
+          <w:ilvl w:val="0"/>
+          <w:numId w:val="3"/>
+        </w:numPr>
+        <w:rPr>
+          <w:rFonts w:ascii="Times New Roman" w:hAnsi="Times New Roman" w:cs="Times New Roman"/>
+          <w:sz w:val="24"/>
+          <w:szCs w:val="24"/>
+        </w:rPr>
+      </w:pPr>
+      <w:r>
+        <w:rPr>
+          <w:rFonts w:ascii="Times New Roman" w:hAnsi="Times New Roman" w:cs="Times New Roman"/>
+          <w:sz w:val="24"/>
+          <w:szCs w:val="24"/>
+        </w:rPr>
+        <w:t>Comments</w:t>
+      </w:r>
+    </w:p>
+    <w:p>
+      <w:pPr>
+        <w:pStyle w:val="ListParagraph"/>
+        <w:numPr>
+          <w:ilvl w:val="1"/>
+          <w:numId w:val="3"/>
+        </w:numPr>
+        <w:rPr>
+          <w:rFonts w:ascii="Times New Roman" w:hAnsi="Times New Roman" w:cs="Times New Roman"/>
+          <w:sz w:val="24"/>
+          <w:szCs w:val="24"/>
+        </w:rPr>
+      </w:pPr>
+      <w:r>
+        <w:rPr>
+          <w:rFonts w:ascii="Times New Roman" w:hAnsi="Times New Roman" w:cs="Times New Roman"/>
+          <w:sz w:val="24"/>
+          <w:szCs w:val="24"/>
+        </w:rPr>
+        <w:t xml:space="preserve">&lt;-!- This is a comment </w:t>
+      </w:r>
+      <w:r>
+        <w:rPr>
+          <w:rFonts w:ascii="Times New Roman" w:hAnsi="Times New Roman" w:cs="Times New Roman"/>
+          <w:sz w:val="24"/>
+          <w:szCs w:val="24"/>
+        </w:rPr>
+        <w:t>--&gt;</w:t>
+      </w:r>
+    </w:p>
+    <w:p>
+      <w:pPr>
+        <w:pStyle w:val="ListParagraph"/>
+        <w:numPr>
+          <w:ilvl w:val="1"/>
+          <w:numId w:val="3"/>
+        </w:numPr>
+        <w:rPr>
+          <w:rFonts w:ascii="Times New Roman" w:hAnsi="Times New Roman" w:cs="Times New Roman"/>
+          <w:sz w:val="24"/>
+          <w:szCs w:val="24"/>
+        </w:rPr>
+      </w:pPr>
+      <w:r>
+        <w:rPr>
+          <w:rFonts w:ascii="Times New Roman" w:hAnsi="Times New Roman" w:cs="Times New Roman"/>
+          <w:sz w:val="24"/>
+          <w:szCs w:val="24"/>
+        </w:rPr>
+        <w:t>They can go everywhere except inside element brackets</w:t>
+      </w:r>
+      <w:r>
+        <w:rPr>
+          <w:rFonts w:ascii="Times New Roman" w:hAnsi="Times New Roman" w:cs="Times New Roman"/>
+          <w:sz w:val="24"/>
+          <w:szCs w:val="24"/>
+        </w:rPr>
+        <w:t xml:space="preserve"> and before document declaration.</w:t>
+      </w:r>
+    </w:p>
+    <w:p>
+      <w:pPr>
+        <w:pStyle w:val="ListParagraph"/>
+        <w:numPr>
+          <w:ilvl w:val="0"/>
+          <w:numId w:val="3"/>
+        </w:numPr>
+        <w:rPr>
+          <w:rFonts w:ascii="Times New Roman" w:hAnsi="Times New Roman" w:cs="Times New Roman"/>
+          <w:sz w:val="24"/>
+          <w:szCs w:val="24"/>
+        </w:rPr>
+      </w:pPr>
+      <w:r>
+        <w:rPr>
+          <w:rFonts w:ascii="Times New Roman" w:hAnsi="Times New Roman" w:cs="Times New Roman"/>
+          <w:sz w:val="24"/>
+          <w:szCs w:val="24"/>
+        </w:rPr>
+        <w:t>Character Data</w:t>
+      </w:r>
+      <w:r>
+        <w:rPr>
+          <w:rFonts w:ascii="Times New Roman" w:hAnsi="Times New Roman" w:cs="Times New Roman"/>
+          <w:sz w:val="24"/>
+          <w:szCs w:val="24"/>
+        </w:rPr>
+        <w:t xml:space="preserve"> Sections (CDATA)</w:t>
+      </w:r>
+    </w:p>
+    <w:p>
+      <w:pPr>
+        <w:pStyle w:val="ListParagraph"/>
+        <w:numPr>
+          <w:ilvl w:val="1"/>
+          <w:numId w:val="3"/>
+        </w:numPr>
+        <w:rPr>
+          <w:rFonts w:ascii="Times New Roman" w:hAnsi="Times New Roman" w:cs="Times New Roman"/>
+          <w:sz w:val="24"/>
+          <w:szCs w:val="24"/>
+        </w:rPr>
+      </w:pPr>
+      <w:r>
+        <w:rPr>
+          <w:rFonts w:ascii="Times New Roman" w:hAnsi="Times New Roman" w:cs="Times New Roman"/>
+          <w:sz w:val="24"/>
+          <w:szCs w:val="24"/>
+        </w:rPr>
+        <w:t>They are part of the document, but are not parsed by the XML parser</w:t>
+      </w:r>
+    </w:p>
+    <w:p>
+      <w:pPr>
+        <w:pStyle w:val="ListParagraph"/>
+        <w:numPr>
+          <w:ilvl w:val="1"/>
+          <w:numId w:val="3"/>
+        </w:numPr>
+        <w:rPr>
+          <w:rFonts w:ascii="Times New Roman" w:hAnsi="Times New Roman" w:cs="Times New Roman"/>
+          <w:sz w:val="24"/>
+          <w:szCs w:val="24"/>
+        </w:rPr>
+      </w:pPr>
+      <w:r>
+        <w:rPr>
+          <w:rFonts w:ascii="Times New Roman" w:hAnsi="Times New Roman" w:cs="Times New Roman"/>
+          <w:sz w:val="24"/>
+          <w:szCs w:val="24"/>
+        </w:rPr>
+        <w:t xml:space="preserve">The parser simply skips the content. </w:t>
+      </w:r>
+    </w:p>
+    <w:p>
+      <w:pPr>
+        <w:pStyle w:val="ListParagraph"/>
+        <w:numPr>
+          <w:ilvl w:val="1"/>
+          <w:numId w:val="3"/>
+        </w:numPr>
+        <w:rPr>
+          <w:rFonts w:ascii="Times New Roman" w:hAnsi="Times New Roman" w:cs="Times New Roman"/>
+          <w:sz w:val="24"/>
+          <w:szCs w:val="24"/>
+        </w:rPr>
+      </w:pPr>
+      <w:r>
+        <w:rPr>
+          <w:rFonts w:ascii="Times New Roman" w:hAnsi="Times New Roman" w:cs="Times New Roman"/>
+          <w:sz w:val="24"/>
+          <w:szCs w:val="24"/>
+        </w:rPr>
+        <w:t>Defined using &lt;!</w:t>
+      </w:r>
+      <w:r>
+        <w:rPr>
+          <w:rFonts w:ascii="Times New Roman" w:hAnsi="Times New Roman" w:cs="Times New Roman"/>
+          <w:sz w:val="24"/>
+          <w:szCs w:val="24"/>
+        </w:rPr>
+        <w:t>[</w:t>
+      </w:r>
+      <w:r>
+        <w:rPr>
+          <w:rFonts w:ascii="Times New Roman" w:hAnsi="Times New Roman" w:cs="Times New Roman"/>
+          <w:sz w:val="24"/>
+          <w:szCs w:val="24"/>
+        </w:rPr>
+        <w:t>CDATA[ and ends with ]]&gt;</w:t>
+      </w:r>
+    </w:p>
+    <w:p>
+      <w:pPr>
+        <w:pStyle w:val="ListParagraph"/>
+        <w:numPr>
+          <w:ilvl w:val="1"/>
+          <w:numId w:val="3"/>
+        </w:numPr>
+        <w:rPr>
+          <w:rFonts w:ascii="Times New Roman" w:hAnsi="Times New Roman" w:cs="Times New Roman"/>
+          <w:sz w:val="24"/>
+          <w:szCs w:val="24"/>
+        </w:rPr>
+      </w:pPr>
+      <w:r>
+        <w:rPr>
+          <w:rFonts w:ascii="Times New Roman" w:hAnsi="Times New Roman" w:cs="Times New Roman"/>
+          <w:sz w:val="24"/>
+          <w:szCs w:val="24"/>
+        </w:rPr>
+        <w:t>Typically used to contain unescaped textual data.</w:t>
+      </w:r>
+    </w:p>
+    <w:p>
+      <w:pPr>
+        <w:pStyle w:val="ListParagraph"/>
+        <w:numPr>
+          <w:ilvl w:val="0"/>
+          <w:numId w:val="3"/>
+        </w:numPr>
+        <w:rPr>
+          <w:rFonts w:ascii="Times New Roman" w:hAnsi="Times New Roman" w:cs="Times New Roman"/>
+          <w:sz w:val="24"/>
+          <w:szCs w:val="24"/>
+        </w:rPr>
+      </w:pPr>
+      <w:r>
+        <w:rPr>
+          <w:rFonts w:ascii="Times New Roman" w:hAnsi="Times New Roman" w:cs="Times New Roman"/>
+          <w:sz w:val="24"/>
+          <w:szCs w:val="24"/>
+        </w:rPr>
+        <w:t>Processing Instructions</w:t>
+      </w:r>
+    </w:p>
+    <w:p>
+      <w:pPr>
+        <w:pStyle w:val="ListParagraph"/>
+        <w:numPr>
+          <w:ilvl w:val="1"/>
+          <w:numId w:val="3"/>
+        </w:numPr>
+        <w:rPr>
+          <w:rFonts w:ascii="Times New Roman" w:hAnsi="Times New Roman" w:cs="Times New Roman"/>
+          <w:sz w:val="24"/>
+          <w:szCs w:val="24"/>
+        </w:rPr>
+      </w:pPr>
+      <w:r>
+        <w:rPr>
+          <w:rFonts w:ascii="Times New Roman" w:hAnsi="Times New Roman" w:cs="Times New Roman"/>
+          <w:sz w:val="24"/>
+          <w:szCs w:val="24"/>
+        </w:rPr>
+        <w:t>Special instructions to the XML parser</w:t>
+      </w:r>
+    </w:p>
+    <w:p>
+      <w:pPr>
+        <w:pStyle w:val="ListParagraph"/>
+        <w:numPr>
+          <w:ilvl w:val="1"/>
+          <w:numId w:val="3"/>
+        </w:numPr>
+        <w:rPr>
+          <w:rFonts w:ascii="Times New Roman" w:hAnsi="Times New Roman" w:cs="Times New Roman"/>
+          <w:sz w:val="24"/>
+          <w:szCs w:val="24"/>
+        </w:rPr>
+      </w:pPr>
+      <w:r>
+        <w:rPr>
+          <w:rFonts w:ascii="Times New Roman" w:hAnsi="Times New Roman" w:cs="Times New Roman"/>
+          <w:sz w:val="24"/>
+          <w:szCs w:val="24"/>
+        </w:rPr>
+        <w:t>Example usage: when the application has options, such as different spellchecking languages, to use a particular set of alphabet.</w:t>
+      </w:r>
+    </w:p>
+    <w:p>
+      <w:pPr>
+        <w:pStyle w:val="ListParagraph"/>
+        <w:numPr>
+          <w:ilvl w:val="1"/>
+          <w:numId w:val="3"/>
+        </w:numPr>
+        <w:rPr>
+          <w:rFonts w:ascii="Times New Roman" w:hAnsi="Times New Roman" w:cs="Times New Roman"/>
+          <w:sz w:val="24"/>
+          <w:szCs w:val="24"/>
+        </w:rPr>
+      </w:pPr>
+      <w:r>
+        <w:rPr>
+          <w:rFonts w:ascii="Times New Roman" w:hAnsi="Times New Roman" w:cs="Times New Roman"/>
+          <w:sz w:val="24"/>
+          <w:szCs w:val="24"/>
+        </w:rPr>
+        <w:t>Have the form &lt;?</w:t>
+      </w:r>
+      <w:r>
+        <w:rPr>
+          <w:rFonts w:ascii="Times New Roman" w:hAnsi="Times New Roman" w:cs="Times New Roman"/>
+          <w:i/>
+          <w:sz w:val="24"/>
+          <w:szCs w:val="24"/>
+        </w:rPr>
+        <w:t>targetName</w:t>
+      </w:r>
+      <w:r>
+        <w:rPr>
+          <w:rFonts w:ascii="Times New Roman" w:hAnsi="Times New Roman" w:cs="Times New Roman"/>
+          <w:sz w:val="24"/>
+          <w:szCs w:val="24"/>
+        </w:rPr>
+        <w:t xml:space="preserve"> instruction ?&gt;</w:t>
+      </w:r>
+    </w:p>
+    <w:p>
+      <w:pPr>
+        <w:pStyle w:val="ListParagraph"/>
+        <w:numPr>
+          <w:ilvl w:val="1"/>
+          <w:numId w:val="3"/>
+        </w:numPr>
+        <w:rPr>
+          <w:rFonts w:ascii="Times New Roman" w:hAnsi="Times New Roman" w:cs="Times New Roman"/>
+          <w:sz w:val="24"/>
+          <w:szCs w:val="24"/>
+        </w:rPr>
+      </w:pPr>
+      <w:r>
+        <w:rPr>
+          <w:rFonts w:ascii="Times New Roman" w:hAnsi="Times New Roman" w:cs="Times New Roman"/>
+          <w:sz w:val="24"/>
+          <w:szCs w:val="24"/>
+        </w:rPr>
+        <w:lastRenderedPageBreak/>
+        <w:t>The “xml target name is reserved</w:t>
+      </w:r>
+    </w:p>
+    <w:p>
+      <w:pPr>
+        <w:pStyle w:val="ListParagraph"/>
+        <w:numPr>
+          <w:ilvl w:val="1"/>
+          <w:numId w:val="3"/>
+        </w:numPr>
+        <w:rPr>
+          <w:rFonts w:ascii="Times New Roman" w:hAnsi="Times New Roman" w:cs="Times New Roman"/>
+          <w:sz w:val="24"/>
+          <w:szCs w:val="24"/>
+        </w:rPr>
+      </w:pPr>
+      <w:r>
+        <w:rPr>
+          <w:rFonts w:ascii="Times New Roman" w:hAnsi="Times New Roman" w:cs="Times New Roman"/>
+          <w:sz w:val="24"/>
+          <w:szCs w:val="24"/>
+        </w:rPr>
+        <w:t xml:space="preserve">Format: &lt;? </w:t>
+      </w:r>
+      <w:r>
+        <w:rPr>
+          <w:rFonts w:ascii="Times New Roman" w:hAnsi="Times New Roman" w:cs="Times New Roman"/>
+          <w:i/>
+          <w:sz w:val="24"/>
+          <w:szCs w:val="24"/>
+        </w:rPr>
+        <w:t>Instruction</w:t>
+      </w:r>
+      <w:r>
+        <w:rPr>
+          <w:rFonts w:ascii="Times New Roman" w:hAnsi="Times New Roman" w:cs="Times New Roman"/>
+          <w:i/>
+          <w:sz w:val="24"/>
+          <w:szCs w:val="24"/>
+        </w:rPr>
+        <w:t>Name InstructionAttributes</w:t>
+      </w:r>
+      <w:r>
+        <w:rPr>
+          <w:rFonts w:ascii="Times New Roman" w:hAnsi="Times New Roman" w:cs="Times New Roman"/>
+          <w:sz w:val="24"/>
+          <w:szCs w:val="24"/>
+        </w:rPr>
+        <w:t xml:space="preserve"> ?&gt;</w:t>
+      </w:r>
+    </w:p>
+    <w:p>
+      <w:pPr>
+        <w:pStyle w:val="ListParagraph"/>
+        <w:numPr>
+          <w:ilvl w:val="0"/>
+          <w:numId w:val="3"/>
+        </w:numPr>
+        <w:rPr>
+          <w:rFonts w:ascii="Times New Roman" w:hAnsi="Times New Roman" w:cs="Times New Roman"/>
+          <w:sz w:val="24"/>
+          <w:szCs w:val="24"/>
+        </w:rPr>
+      </w:pPr>
+      <w:r>
+        <w:rPr>
+          <w:rFonts w:ascii="Times New Roman" w:hAnsi="Times New Roman" w:cs="Times New Roman"/>
+          <w:sz w:val="24"/>
+          <w:szCs w:val="24"/>
+        </w:rPr>
+        <w:t>Entity References</w:t>
+      </w:r>
+    </w:p>
+    <w:p>
+      <w:pPr>
+        <w:pStyle w:val="ListParagraph"/>
+        <w:numPr>
+          <w:ilvl w:val="1"/>
+          <w:numId w:val="3"/>
+        </w:numPr>
+        <w:rPr>
+          <w:rFonts w:ascii="Times New Roman" w:hAnsi="Times New Roman" w:cs="Times New Roman"/>
+          <w:sz w:val="24"/>
+          <w:szCs w:val="24"/>
+        </w:rPr>
+      </w:pPr>
+      <w:r>
+        <w:rPr>
+          <w:rFonts w:ascii="Times New Roman" w:hAnsi="Times New Roman" w:cs="Times New Roman"/>
+          <w:sz w:val="24"/>
+          <w:szCs w:val="24"/>
+        </w:rPr>
+        <w:t>Help shorten and modularize XML documents. Provide markup for otherwise illegal characters.</w:t>
+      </w:r>
+    </w:p>
+    <w:p>
+      <w:pPr>
+        <w:pStyle w:val="ListParagraph"/>
+        <w:numPr>
+          <w:ilvl w:val="1"/>
+          <w:numId w:val="3"/>
+        </w:numPr>
+        <w:rPr>
+          <w:rFonts w:ascii="Times New Roman" w:hAnsi="Times New Roman" w:cs="Times New Roman"/>
+          <w:sz w:val="24"/>
+          <w:szCs w:val="24"/>
+        </w:rPr>
+      </w:pPr>
+      <w:r>
+        <w:rPr>
+          <w:rFonts w:ascii="Times New Roman" w:hAnsi="Times New Roman" w:cs="Times New Roman"/>
+          <w:sz w:val="24"/>
+          <w:szCs w:val="24"/>
+        </w:rPr>
+        <w:t>General entities are replaced by parser with a full string. Examples: &amp;copyright</w:t>
+      </w:r>
+    </w:p>
+    <w:p>
+      <w:pPr>
+        <w:pStyle w:val="ListParagraph"/>
+        <w:numPr>
+          <w:ilvl w:val="1"/>
+          <w:numId w:val="3"/>
+        </w:numPr>
+        <w:rPr>
+          <w:rFonts w:ascii="Times New Roman" w:hAnsi="Times New Roman" w:cs="Times New Roman"/>
+          <w:sz w:val="24"/>
+          <w:szCs w:val="24"/>
+        </w:rPr>
+      </w:pPr>
+      <w:r>
+        <w:rPr>
+          <w:rFonts w:ascii="Times New Roman" w:hAnsi="Times New Roman" w:cs="Times New Roman"/>
+          <w:sz w:val="24"/>
+          <w:szCs w:val="24"/>
+        </w:rPr>
+        <w:t xml:space="preserve">Character entities </w:t>
+      </w:r>
+      <w:r>
+        <w:rPr>
+          <w:rFonts w:ascii="Times New Roman" w:hAnsi="Times New Roman" w:cs="Times New Roman"/>
+          <w:sz w:val="24"/>
+          <w:szCs w:val="24"/>
+        </w:rPr>
+        <w:t>&amp;#</w:t>
+      </w:r>
+      <w:r>
+        <w:rPr>
+          <w:rFonts w:ascii="Times New Roman" w:hAnsi="Times New Roman" w:cs="Times New Roman"/>
+          <w:i/>
+          <w:sz w:val="24"/>
+          <w:szCs w:val="24"/>
+        </w:rPr>
+        <w:t>characterCode</w:t>
+      </w:r>
+      <w:r>
+        <w:rPr>
+          <w:rFonts w:ascii="Times New Roman" w:hAnsi="Times New Roman" w:cs="Times New Roman"/>
+          <w:sz w:val="24"/>
+          <w:szCs w:val="24"/>
+        </w:rPr>
+        <w:t>; Example: &amp;#060;</w:t>
+      </w:r>
+    </w:p>
+    <w:p>
+      <w:pPr>
+        <w:pStyle w:val="ListParagraph"/>
+        <w:numPr>
+          <w:ilvl w:val="0"/>
+          <w:numId w:val="3"/>
+        </w:numPr>
+        <w:rPr>
+          <w:rFonts w:ascii="Times New Roman" w:hAnsi="Times New Roman" w:cs="Times New Roman"/>
+          <w:sz w:val="24"/>
+          <w:szCs w:val="24"/>
+        </w:rPr>
+      </w:pPr>
+      <w:r>
+        <w:rPr>
+          <w:rFonts w:ascii="Times New Roman" w:hAnsi="Times New Roman" w:cs="Times New Roman"/>
+          <w:sz w:val="24"/>
+          <w:szCs w:val="24"/>
+        </w:rPr>
+        <w:t>Proper XML Syntax</w:t>
+      </w:r>
+    </w:p>
+    <w:p>
+      <w:pPr>
+        <w:pStyle w:val="ListParagraph"/>
+        <w:numPr>
+          <w:ilvl w:val="1"/>
+          <w:numId w:val="3"/>
+        </w:numPr>
+        <w:rPr>
+          <w:rFonts w:ascii="Times New Roman" w:hAnsi="Times New Roman" w:cs="Times New Roman"/>
+          <w:sz w:val="24"/>
+          <w:szCs w:val="24"/>
+        </w:rPr>
+      </w:pPr>
       <w:bookmarkStart w:id="0" w:name="_GoBack"/>
       <w:bookmarkEnd w:id="0"/>
-      <w:r>
-        <w:rPr>
-          <w:rFonts w:ascii="Times New Roman" w:hAnsi="Times New Roman" w:cs="Times New Roman"/>
-          <w:sz w:val="24"/>
-          <w:szCs w:val="24"/>
-        </w:rPr>
-        <w:t xml:space="preserve"> Aptana Studio 3</w:t>
-      </w:r>
     </w:p>
     <w:sectPr>
       <w:pgSz w:w="12240" w:h="15840"/>
@@ -428,9 +1680,9 @@
 <file path=word/numbering.xml><?xml version="1.0" encoding="utf-8"?>
 <w:numbering xmlns:wpc="http://schemas.microsoft.com/office/word/2010/wordprocessingCanvas" xmlns:mc="http://schemas.openxmlformats.org/markup-compatibility/2006" xmlns:o="urn:schemas-microsoft-com:office:office" xmlns:r="http://schemas.openxmlformats.org/officeDocument/2006/relationships" xmlns:m="http://schemas.openxmlformats.org/officeDocument/2006/math" xmlns:v="urn:schemas-microsoft-com:vml" xmlns:wp14="http://schemas.microsoft.com/office/word/2010/wordprocessingDrawing" xmlns:wp="http://schemas.openxmlformats.org/drawingml/2006/wordprocessingDrawing" xmlns:w10="urn:schemas-microsoft-com:office:word" xmlns:w="http://schemas.openxmlformats.org/wordprocessingml/2006/main" xmlns:w14="http://schemas.microsoft.com/office/word/2010/wordml" xmlns:w15="http://schemas.microsoft.com/office/word/2012/wordml" xmlns:wpg="http://schemas.microsoft.com/office/word/2010/wordprocessingGroup" xmlns:wpi="http://schemas.microsoft.com/office/word/2010/wordprocessingInk" xmlns:wne="http://schemas.microsoft.com/office/word/2006/wordml" xmlns:wps="http://schemas.microsoft.com/office/word/2010/wordprocessingShape" mc:Ignorable="w14 w15 wp14">
   <w:abstractNum w:abstractNumId="0" w15:restartNumberingAfterBreak="0">
-    <w:nsid w:val="71575A12"/>
+    <w:nsid w:val="265F4061"/>
     <w:multiLevelType w:val="hybridMultilevel"/>
-    <w:tmpl w:val="F864B5E0"/>
+    <w:tmpl w:val="E3164478"/>
     <w:lvl w:ilvl="0" w:tplc="5DE23D48">
       <w:start w:val="1"/>
       <w:numFmt w:val="bullet"/>
@@ -540,8 +1792,240 @@
       </w:rPr>
     </w:lvl>
   </w:abstractNum>
+  <w:abstractNum w:abstractNumId="1" w15:restartNumberingAfterBreak="0">
+    <w:nsid w:val="35CF71B0"/>
+    <w:multiLevelType w:val="hybridMultilevel"/>
+    <w:tmpl w:val="A7169152"/>
+    <w:lvl w:ilvl="0" w:tplc="5DE23D48">
+      <w:start w:val="1"/>
+      <w:numFmt w:val="bullet"/>
+      <w:lvlText w:val=""/>
+      <w:lvlJc w:val="left"/>
+      <w:pPr>
+        <w:ind w:left="840" w:hanging="360"/>
+      </w:pPr>
+      <w:rPr>
+        <w:rFonts w:ascii="Symbol" w:hAnsi="Symbol" w:hint="default"/>
+      </w:rPr>
+    </w:lvl>
+    <w:lvl w:ilvl="1" w:tplc="04090001">
+      <w:start w:val="1"/>
+      <w:numFmt w:val="bullet"/>
+      <w:lvlText w:val=""/>
+      <w:lvlJc w:val="left"/>
+      <w:pPr>
+        <w:ind w:left="1560" w:hanging="360"/>
+      </w:pPr>
+      <w:rPr>
+        <w:rFonts w:ascii="Symbol" w:hAnsi="Symbol" w:hint="default"/>
+      </w:rPr>
+    </w:lvl>
+    <w:lvl w:ilvl="2" w:tplc="04090005" w:tentative="1">
+      <w:start w:val="1"/>
+      <w:numFmt w:val="bullet"/>
+      <w:lvlText w:val=""/>
+      <w:lvlJc w:val="left"/>
+      <w:pPr>
+        <w:ind w:left="2280" w:hanging="360"/>
+      </w:pPr>
+      <w:rPr>
+        <w:rFonts w:ascii="Wingdings" w:hAnsi="Wingdings" w:hint="default"/>
+      </w:rPr>
+    </w:lvl>
+    <w:lvl w:ilvl="3" w:tplc="04090001" w:tentative="1">
+      <w:start w:val="1"/>
+      <w:numFmt w:val="bullet"/>
+      <w:lvlText w:val=""/>
+      <w:lvlJc w:val="left"/>
+      <w:pPr>
+        <w:ind w:left="3000" w:hanging="360"/>
+      </w:pPr>
+      <w:rPr>
+        <w:rFonts w:ascii="Symbol" w:hAnsi="Symbol" w:hint="default"/>
+      </w:rPr>
+    </w:lvl>
+    <w:lvl w:ilvl="4" w:tplc="04090003" w:tentative="1">
+      <w:start w:val="1"/>
+      <w:numFmt w:val="bullet"/>
+      <w:lvlText w:val="o"/>
+      <w:lvlJc w:val="left"/>
+      <w:pPr>
+        <w:ind w:left="3720" w:hanging="360"/>
+      </w:pPr>
+      <w:rPr>
+        <w:rFonts w:ascii="Courier New" w:hAnsi="Courier New" w:cs="Courier New" w:hint="default"/>
+      </w:rPr>
+    </w:lvl>
+    <w:lvl w:ilvl="5" w:tplc="04090005" w:tentative="1">
+      <w:start w:val="1"/>
+      <w:numFmt w:val="bullet"/>
+      <w:lvlText w:val=""/>
+      <w:lvlJc w:val="left"/>
+      <w:pPr>
+        <w:ind w:left="4440" w:hanging="360"/>
+      </w:pPr>
+      <w:rPr>
+        <w:rFonts w:ascii="Wingdings" w:hAnsi="Wingdings" w:hint="default"/>
+      </w:rPr>
+    </w:lvl>
+    <w:lvl w:ilvl="6" w:tplc="04090001" w:tentative="1">
+      <w:start w:val="1"/>
+      <w:numFmt w:val="bullet"/>
+      <w:lvlText w:val=""/>
+      <w:lvlJc w:val="left"/>
+      <w:pPr>
+        <w:ind w:left="5160" w:hanging="360"/>
+      </w:pPr>
+      <w:rPr>
+        <w:rFonts w:ascii="Symbol" w:hAnsi="Symbol" w:hint="default"/>
+      </w:rPr>
+    </w:lvl>
+    <w:lvl w:ilvl="7" w:tplc="04090003" w:tentative="1">
+      <w:start w:val="1"/>
+      <w:numFmt w:val="bullet"/>
+      <w:lvlText w:val="o"/>
+      <w:lvlJc w:val="left"/>
+      <w:pPr>
+        <w:ind w:left="5880" w:hanging="360"/>
+      </w:pPr>
+      <w:rPr>
+        <w:rFonts w:ascii="Courier New" w:hAnsi="Courier New" w:cs="Courier New" w:hint="default"/>
+      </w:rPr>
+    </w:lvl>
+    <w:lvl w:ilvl="8" w:tplc="04090005" w:tentative="1">
+      <w:start w:val="1"/>
+      <w:numFmt w:val="bullet"/>
+      <w:lvlText w:val=""/>
+      <w:lvlJc w:val="left"/>
+      <w:pPr>
+        <w:ind w:left="6600" w:hanging="360"/>
+      </w:pPr>
+      <w:rPr>
+        <w:rFonts w:ascii="Wingdings" w:hAnsi="Wingdings" w:hint="default"/>
+      </w:rPr>
+    </w:lvl>
+  </w:abstractNum>
+  <w:abstractNum w:abstractNumId="2" w15:restartNumberingAfterBreak="0">
+    <w:nsid w:val="71575A12"/>
+    <w:multiLevelType w:val="hybridMultilevel"/>
+    <w:tmpl w:val="F864B5E0"/>
+    <w:lvl w:ilvl="0" w:tplc="5DE23D48">
+      <w:start w:val="1"/>
+      <w:numFmt w:val="bullet"/>
+      <w:lvlText w:val=""/>
+      <w:lvlJc w:val="left"/>
+      <w:pPr>
+        <w:ind w:left="720" w:hanging="360"/>
+      </w:pPr>
+      <w:rPr>
+        <w:rFonts w:ascii="Symbol" w:hAnsi="Symbol" w:hint="default"/>
+      </w:rPr>
+    </w:lvl>
+    <w:lvl w:ilvl="1" w:tplc="04090001">
+      <w:start w:val="1"/>
+      <w:numFmt w:val="bullet"/>
+      <w:lvlText w:val=""/>
+      <w:lvlJc w:val="left"/>
+      <w:pPr>
+        <w:ind w:left="1440" w:hanging="360"/>
+      </w:pPr>
+      <w:rPr>
+        <w:rFonts w:ascii="Symbol" w:hAnsi="Symbol" w:hint="default"/>
+      </w:rPr>
+    </w:lvl>
+    <w:lvl w:ilvl="2" w:tplc="04090005" w:tentative="1">
+      <w:start w:val="1"/>
+      <w:numFmt w:val="bullet"/>
+      <w:lvlText w:val=""/>
+      <w:lvlJc w:val="left"/>
+      <w:pPr>
+        <w:ind w:left="2160" w:hanging="360"/>
+      </w:pPr>
+      <w:rPr>
+        <w:rFonts w:ascii="Wingdings" w:hAnsi="Wingdings" w:hint="default"/>
+      </w:rPr>
+    </w:lvl>
+    <w:lvl w:ilvl="3" w:tplc="04090001" w:tentative="1">
+      <w:start w:val="1"/>
+      <w:numFmt w:val="bullet"/>
+      <w:lvlText w:val=""/>
+      <w:lvlJc w:val="left"/>
+      <w:pPr>
+        <w:ind w:left="2880" w:hanging="360"/>
+      </w:pPr>
+      <w:rPr>
+        <w:rFonts w:ascii="Symbol" w:hAnsi="Symbol" w:hint="default"/>
+      </w:rPr>
+    </w:lvl>
+    <w:lvl w:ilvl="4" w:tplc="04090003" w:tentative="1">
+      <w:start w:val="1"/>
+      <w:numFmt w:val="bullet"/>
+      <w:lvlText w:val="o"/>
+      <w:lvlJc w:val="left"/>
+      <w:pPr>
+        <w:ind w:left="3600" w:hanging="360"/>
+      </w:pPr>
+      <w:rPr>
+        <w:rFonts w:ascii="Courier New" w:hAnsi="Courier New" w:cs="Courier New" w:hint="default"/>
+      </w:rPr>
+    </w:lvl>
+    <w:lvl w:ilvl="5" w:tplc="04090005" w:tentative="1">
+      <w:start w:val="1"/>
+      <w:numFmt w:val="bullet"/>
+      <w:lvlText w:val=""/>
+      <w:lvlJc w:val="left"/>
+      <w:pPr>
+        <w:ind w:left="4320" w:hanging="360"/>
+      </w:pPr>
+      <w:rPr>
+        <w:rFonts w:ascii="Wingdings" w:hAnsi="Wingdings" w:hint="default"/>
+      </w:rPr>
+    </w:lvl>
+    <w:lvl w:ilvl="6" w:tplc="04090001" w:tentative="1">
+      <w:start w:val="1"/>
+      <w:numFmt w:val="bullet"/>
+      <w:lvlText w:val=""/>
+      <w:lvlJc w:val="left"/>
+      <w:pPr>
+        <w:ind w:left="5040" w:hanging="360"/>
+      </w:pPr>
+      <w:rPr>
+        <w:rFonts w:ascii="Symbol" w:hAnsi="Symbol" w:hint="default"/>
+      </w:rPr>
+    </w:lvl>
+    <w:lvl w:ilvl="7" w:tplc="04090003" w:tentative="1">
+      <w:start w:val="1"/>
+      <w:numFmt w:val="bullet"/>
+      <w:lvlText w:val="o"/>
+      <w:lvlJc w:val="left"/>
+      <w:pPr>
+        <w:ind w:left="5760" w:hanging="360"/>
+      </w:pPr>
+      <w:rPr>
+        <w:rFonts w:ascii="Courier New" w:hAnsi="Courier New" w:cs="Courier New" w:hint="default"/>
+      </w:rPr>
+    </w:lvl>
+    <w:lvl w:ilvl="8" w:tplc="04090005" w:tentative="1">
+      <w:start w:val="1"/>
+      <w:numFmt w:val="bullet"/>
+      <w:lvlText w:val=""/>
+      <w:lvlJc w:val="left"/>
+      <w:pPr>
+        <w:ind w:left="6480" w:hanging="360"/>
+      </w:pPr>
+      <w:rPr>
+        <w:rFonts w:ascii="Wingdings" w:hAnsi="Wingdings" w:hint="default"/>
+      </w:rPr>
+    </w:lvl>
+  </w:abstractNum>
   <w:num w:numId="1">
+    <w:abstractNumId w:val="2"/>
+  </w:num>
+  <w:num w:numId="2">
     <w:abstractNumId w:val="0"/>
+  </w:num>
+  <w:num w:numId="3">
+    <w:abstractNumId w:val="1"/>
   </w:num>
 </w:numbering>
 </file>

</xml_diff>